<commit_message>
specified quenching in wet chemical depos
</commit_message>
<xml_diff>
--- a/templates/layer_deposition_wet.docx
+++ b/templates/layer_deposition_wet.docx
@@ -106,76 +106,7 @@
         <w:br/>
         <w:t xml:space="preserve">Input: Sample/Substrate, Reaction Solution, Atmosphere, Spin coating recipe, Anti solvent, </w:t>
         <w:br/>
-        <w:t xml:space="preserve">Settings: Speed </w:t>
-      </w:r>
-      <w:r>
-        <w:rPr>
-          <w:b w:val="false"/>
-          <w:bCs w:val="false"/>
-        </w:rPr>
-        <w:t>(rpm)</w:t>
-      </w:r>
-      <w:r>
-        <w:rPr>
-          <w:b w:val="false"/>
-          <w:bCs w:val="false"/>
-        </w:rPr>
-        <w:t xml:space="preserve">, acceleration </w:t>
-      </w:r>
-      <w:r>
-        <w:rPr>
-          <w:b w:val="false"/>
-          <w:bCs w:val="false"/>
-        </w:rPr>
-        <w:t>(rpm/s)</w:t>
-      </w:r>
-      <w:r>
-        <w:rPr>
-          <w:b w:val="false"/>
-          <w:bCs w:val="false"/>
-        </w:rPr>
-        <w:t xml:space="preserve"> and duration </w:t>
-      </w:r>
-      <w:r>
-        <w:rPr>
-          <w:b w:val="false"/>
-          <w:bCs w:val="false"/>
-        </w:rPr>
-        <w:t>(s)</w:t>
-      </w:r>
-      <w:r>
-        <w:rPr>
-          <w:b w:val="false"/>
-          <w:bCs w:val="false"/>
-        </w:rPr>
-        <w:t xml:space="preserve"> on spin coater, anti solvent dropping time </w:t>
-      </w:r>
-      <w:r>
-        <w:rPr>
-          <w:b w:val="false"/>
-          <w:bCs w:val="false"/>
-        </w:rPr>
-        <w:t>(s)</w:t>
-      </w:r>
-      <w:r>
-        <w:rPr>
-          <w:b w:val="false"/>
-          <w:bCs w:val="false"/>
-        </w:rPr>
-        <w:t xml:space="preserve">, </w:t>
-      </w:r>
-      <w:r>
-        <w:rPr>
-          <w:b w:val="false"/>
-          <w:bCs w:val="false"/>
-        </w:rPr>
-        <w:t>solution volume (ml), anti solution volume (ml)</w:t>
-      </w:r>
-      <w:r>
-        <w:rPr>
-          <w:b w:val="false"/>
-          <w:bCs w:val="false"/>
-        </w:rPr>
+        <w:t>Settings: Speed (rpm), acceleration (rpm/s) and duration (s) on spin coater, anti solvent dropping time (s), solution volume (ml), anti solution volume (ml)</w:t>
         <w:br/>
         <w:t xml:space="preserve">Process information: </w:t>
         <w:br/>
@@ -250,14 +181,7 @@
           <w:b w:val="false"/>
           <w:bCs w:val="false"/>
         </w:rPr>
-        <w:t xml:space="preserve">Settings: </w:t>
-      </w:r>
-      <w:r>
-        <w:rPr>
-          <w:b w:val="false"/>
-          <w:bCs w:val="false"/>
-        </w:rPr>
-        <w:t>pre pump, speed (mm/s), gap (mm), coating pump rate (ml/minute), length of die head (mm), temerature (</w:t>
+        <w:t>Settings: pre pump, speed (mm/s), gap (mm), coating pump rate (ml/minute), length of die head (mm), temerature (</w:t>
       </w:r>
       <w:r>
         <w:rPr>
@@ -389,14 +313,7 @@
           <w:b w:val="false"/>
           <w:bCs w:val="false"/>
         </w:rPr>
-        <w:t xml:space="preserve">Settings: </w:t>
-      </w:r>
-      <w:r>
-        <w:rPr>
-          <w:b w:val="false"/>
-          <w:bCs w:val="false"/>
-        </w:rPr>
-        <w:t>Temperature (°C), Time on hotplate (s)</w:t>
+        <w:t>Settings: Temperature (°C), Time on hotplate (s)</w:t>
       </w:r>
     </w:p>
     <w:p>
@@ -808,14 +725,7 @@
           <w:b w:val="false"/>
           <w:bCs w:val="false"/>
         </w:rPr>
-        <w:t xml:space="preserve">Settings: </w:t>
-      </w:r>
-      <w:r>
-        <w:rPr>
-          <w:b w:val="false"/>
-          <w:bCs w:val="false"/>
-        </w:rPr>
-        <w:t>volume (ml), temperature (°C)</w:t>
+        <w:t>Settings: volume (ml), temperature (°C)</w:t>
       </w:r>
     </w:p>
     <w:p>
@@ -1616,31 +1526,45 @@
           <w:bCs w:val="false"/>
         </w:rPr>
         <w:br/>
-        <w:t>Input: Sample/Substrate, Reaction Solution, Atmosphere,</w:t>
-      </w:r>
-    </w:p>
-    <w:p>
-      <w:pPr>
-        <w:pStyle w:val="Normal"/>
-        <w:numPr>
-          <w:ilvl w:val="0"/>
-          <w:numId w:val="0"/>
-        </w:numPr>
-        <w:bidi w:val="0"/>
-        <w:ind w:left="720" w:hanging="0"/>
-        <w:jc w:val="left"/>
-        <w:rPr>
-          <w:b w:val="false"/>
-          <w:b w:val="false"/>
-          <w:bCs w:val="false"/>
-        </w:rPr>
-      </w:pPr>
-      <w:r>
-        <w:rPr>
-          <w:b w:val="false"/>
-          <w:bCs w:val="false"/>
-        </w:rPr>
-        <w:t>Settings:</w:t>
+        <w:t xml:space="preserve">Input: Sample/Substrate, Reaction Solution, Atmosphere, </w:t>
+      </w:r>
+      <w:r>
+        <w:rPr>
+          <w:b w:val="false"/>
+          <w:bCs w:val="false"/>
+        </w:rPr>
+        <w:t>active nozzle, print head</w:t>
+      </w:r>
+    </w:p>
+    <w:p>
+      <w:pPr>
+        <w:pStyle w:val="Normal"/>
+        <w:numPr>
+          <w:ilvl w:val="0"/>
+          <w:numId w:val="0"/>
+        </w:numPr>
+        <w:bidi w:val="0"/>
+        <w:ind w:left="720" w:hanging="0"/>
+        <w:jc w:val="left"/>
+        <w:rPr>
+          <w:b w:val="false"/>
+          <w:b w:val="false"/>
+          <w:bCs w:val="false"/>
+        </w:rPr>
+      </w:pPr>
+      <w:r>
+        <w:rPr>
+          <w:b w:val="false"/>
+          <w:bCs w:val="false"/>
+        </w:rPr>
+        <w:t xml:space="preserve">Settings: </w:t>
+      </w:r>
+      <w:r>
+        <w:rPr>
+          <w:b w:val="false"/>
+          <w:bCs w:val="false"/>
+        </w:rPr>
+        <w:t>print_speed (mm/s), quality_factor, pring_angle (deg), resolution_x, resolution_y, directional, print_head_temperature (°C), substrate_temperature (°C), pressure_setpoint (mbar), voltage_a/b (V), rise_edge_a/b (us), peak_time_a/b (us), fall_edge_a/b (us), print_head_distance_z (mm), substrate_height (mm), swaths, wait_run_time (s), total_run_time (s)</w:t>
       </w:r>
     </w:p>
     <w:p>
@@ -2252,15 +2176,15 @@
       <w:lang w:val="en-US" w:eastAsia="zh-CN" w:bidi="hi-IN"/>
     </w:rPr>
   </w:style>
-  <w:style w:type="character" w:styleId="NumberingSymbols">
-    <w:name w:val="Numbering Symbols"/>
+  <w:style w:type="character" w:styleId="Nummerierungszeichen">
+    <w:name w:val="Nummerierungszeichen"/>
     <w:qFormat/>
     <w:rPr/>
   </w:style>
-  <w:style w:type="paragraph" w:styleId="Heading">
-    <w:name w:val="Heading"/>
+  <w:style w:type="paragraph" w:styleId="Berschrift">
+    <w:name w:val="Überschrift"/>
     <w:basedOn w:val="Normal"/>
-    <w:next w:val="TextBody"/>
+    <w:next w:val="Textkrper"/>
     <w:qFormat/>
     <w:pPr>
       <w:keepNext w:val="true"/>
@@ -2272,7 +2196,7 @@
       <w:szCs w:val="28"/>
     </w:rPr>
   </w:style>
-  <w:style w:type="paragraph" w:styleId="TextBody">
+  <w:style w:type="paragraph" w:styleId="Textkrper">
     <w:name w:val="Body Text"/>
     <w:basedOn w:val="Normal"/>
     <w:pPr>
@@ -2280,15 +2204,15 @@
     </w:pPr>
     <w:rPr/>
   </w:style>
-  <w:style w:type="paragraph" w:styleId="List">
+  <w:style w:type="paragraph" w:styleId="Aufzhlung">
     <w:name w:val="List"/>
-    <w:basedOn w:val="TextBody"/>
+    <w:basedOn w:val="Textkrper"/>
     <w:pPr/>
     <w:rPr>
       <w:rFonts w:cs="Lohit Devanagari"/>
     </w:rPr>
   </w:style>
-  <w:style w:type="paragraph" w:styleId="Caption">
+  <w:style w:type="paragraph" w:styleId="Beschriftung">
     <w:name w:val="Caption"/>
     <w:basedOn w:val="Normal"/>
     <w:qFormat/>
@@ -2304,8 +2228,8 @@
       <w:szCs w:val="24"/>
     </w:rPr>
   </w:style>
-  <w:style w:type="paragraph" w:styleId="Index">
-    <w:name w:val="Index"/>
+  <w:style w:type="paragraph" w:styleId="Verzeichnis">
+    <w:name w:val="Verzeichnis"/>
     <w:basedOn w:val="Normal"/>
     <w:qFormat/>
     <w:pPr>

</xml_diff>